<commit_message>
working version. finish assignment document add assembly files
</commit_message>
<xml_diff>
--- a/Lab1/Lab01Assignment.docx
+++ b/Lab1/Lab01Assignment.docx
@@ -76,85 +76,6 @@
       </w:r>
       <w:r>
         <w:t xml:space="preserve"> the command which will load the constant 10 into register 5</w:t>
-      </w:r>
-      <w:r>
-        <w:t>:</w:t>
-      </w:r>
-      <w:r>
-        <w:br/>
-      </w:r>
-      <m:oMathPara>
-        <m:oMathParaPr>
-          <m:jc m:val="left"/>
-        </m:oMathParaPr>
-        <m:oMath>
-          <m:r>
-            <w:rPr>
-              <w:rFonts w:ascii="Cambria Math" w:hAnsi="Cambria Math"/>
-            </w:rPr>
-            <m:t>asm_</m:t>
-          </m:r>
-          <m:r>
-            <w:rPr>
-              <w:rFonts w:ascii="Cambria Math" w:hAnsi="Cambria Math"/>
-            </w:rPr>
-            <m:t>cmd</m:t>
-          </m:r>
-          <m:d>
-            <m:dPr>
-              <m:ctrlPr>
-                <w:rPr>
-                  <w:rFonts w:ascii="Cambria Math" w:hAnsi="Cambria Math"/>
-                  <w:i/>
-                </w:rPr>
-              </m:ctrlPr>
-            </m:dPr>
-            <m:e>
-              <m:r>
-                <w:rPr>
-                  <w:rFonts w:ascii="Cambria Math" w:hAnsi="Cambria Math"/>
-                </w:rPr>
-                <m:t xml:space="preserve">ADD, </m:t>
-              </m:r>
-              <m:r>
-                <m:rPr>
-                  <m:sty m:val="p"/>
-                </m:rPr>
-                <w:rPr>
-                  <w:rFonts w:ascii="Cambria Math" w:eastAsiaTheme="minorEastAsia" w:hAnsi="Cambria Math"/>
-                </w:rPr>
-                <m:t>5</m:t>
-              </m:r>
-              <m:r>
-                <w:rPr>
-                  <w:rFonts w:ascii="Cambria Math" w:eastAsiaTheme="minorEastAsia" w:hAnsi="Cambria Math"/>
-                </w:rPr>
-                <m:t>, 0, 1, 10</m:t>
-              </m:r>
-              <m:ctrlPr>
-                <w:rPr>
-                  <w:rFonts w:ascii="Cambria Math" w:eastAsiaTheme="minorEastAsia" w:hAnsi="Cambria Math"/>
-                  <w:i/>
-                </w:rPr>
-              </m:ctrlPr>
-            </m:e>
-          </m:d>
-        </m:oMath>
-      </m:oMathPara>
-    </w:p>
-    <w:p>
-      <w:pPr>
-        <w:pStyle w:val="ListParagraph"/>
-        <w:numPr>
-          <w:ilvl w:val="1"/>
-          <w:numId w:val="1"/>
-        </w:numPr>
-      </w:pPr>
-      <w:r>
-        <w:t>Writing</w:t>
-      </w:r>
-      <w:r>
-        <w:t xml:space="preserve"> the command to load the constant (-512) into register 5</w:t>
       </w:r>
       <w:r>
         <w:t>:</w:t>
@@ -187,13 +108,7 @@
                 <w:rPr>
                   <w:rFonts w:ascii="Cambria Math" w:hAnsi="Cambria Math"/>
                 </w:rPr>
-                <m:t>SUB</m:t>
-              </m:r>
-              <m:r>
-                <w:rPr>
-                  <w:rFonts w:ascii="Cambria Math" w:hAnsi="Cambria Math"/>
-                </w:rPr>
-                <m:t xml:space="preserve">, </m:t>
+                <m:t xml:space="preserve">ADD, </m:t>
               </m:r>
               <m:r>
                 <m:rPr>
@@ -208,7 +123,7 @@
                 <w:rPr>
                   <w:rFonts w:ascii="Cambria Math" w:eastAsiaTheme="minorEastAsia" w:hAnsi="Cambria Math"/>
                 </w:rPr>
-                <m:t>, 0, 1, 512</m:t>
+                <m:t>, 0, 1, 10</m:t>
               </m:r>
               <m:ctrlPr>
                 <w:rPr>
@@ -233,7 +148,7 @@
         <w:t>Writing</w:t>
       </w:r>
       <w:r>
-        <w:t xml:space="preserve"> the command to calculate R3 – R4, and save it into R4</w:t>
+        <w:t xml:space="preserve"> the command to load the constant (-512) into register 5</w:t>
       </w:r>
       <w:r>
         <w:t>:</w:t>
@@ -266,13 +181,7 @@
                 <w:rPr>
                   <w:rFonts w:ascii="Cambria Math" w:hAnsi="Cambria Math"/>
                 </w:rPr>
-                <m:t>SUB</m:t>
-              </m:r>
-              <m:r>
-                <w:rPr>
-                  <w:rFonts w:ascii="Cambria Math" w:hAnsi="Cambria Math"/>
-                </w:rPr>
-                <m:t xml:space="preserve">, </m:t>
+                <m:t xml:space="preserve">SUB, </m:t>
               </m:r>
               <m:r>
                 <m:rPr>
@@ -281,19 +190,13 @@
                 <w:rPr>
                   <w:rFonts w:ascii="Cambria Math" w:eastAsiaTheme="minorEastAsia" w:hAnsi="Cambria Math"/>
                 </w:rPr>
-                <m:t>4</m:t>
-              </m:r>
-              <m:r>
-                <w:rPr>
-                  <w:rFonts w:ascii="Cambria Math" w:eastAsiaTheme="minorEastAsia" w:hAnsi="Cambria Math"/>
-                </w:rPr>
-                <m:t xml:space="preserve">, 3, 4, </m:t>
-              </m:r>
-              <m:r>
-                <w:rPr>
-                  <w:rFonts w:ascii="Cambria Math" w:eastAsiaTheme="minorEastAsia" w:hAnsi="Cambria Math"/>
-                </w:rPr>
-                <m:t>0</m:t>
+                <m:t>5</m:t>
+              </m:r>
+              <m:r>
+                <w:rPr>
+                  <w:rFonts w:ascii="Cambria Math" w:eastAsiaTheme="minorEastAsia" w:hAnsi="Cambria Math"/>
+                </w:rPr>
+                <m:t>, 0, 1, 512</m:t>
               </m:r>
               <m:ctrlPr>
                 <w:rPr>
@@ -318,13 +221,7 @@
         <w:t>Writing</w:t>
       </w:r>
       <w:r>
-        <w:t xml:space="preserve"> a command that will jump to immediate</w:t>
-      </w:r>
-      <w:r>
-        <w:t xml:space="preserve"> </w:t>
-      </w:r>
-      <w:r>
-        <w:t>only if this immediate is greater than R3</w:t>
+        <w:t xml:space="preserve"> the command to calculate R3 – R4, and save it into R4</w:t>
       </w:r>
       <w:r>
         <w:t>:</w:t>
@@ -357,6 +254,85 @@
                 <w:rPr>
                   <w:rFonts w:ascii="Cambria Math" w:hAnsi="Cambria Math"/>
                 </w:rPr>
+                <m:t xml:space="preserve">SUB, </m:t>
+              </m:r>
+              <m:r>
+                <m:rPr>
+                  <m:sty m:val="p"/>
+                </m:rPr>
+                <w:rPr>
+                  <w:rFonts w:ascii="Cambria Math" w:eastAsiaTheme="minorEastAsia" w:hAnsi="Cambria Math"/>
+                </w:rPr>
+                <m:t>4</m:t>
+              </m:r>
+              <m:r>
+                <w:rPr>
+                  <w:rFonts w:ascii="Cambria Math" w:eastAsiaTheme="minorEastAsia" w:hAnsi="Cambria Math"/>
+                </w:rPr>
+                <m:t>, 3, 4, 0</m:t>
+              </m:r>
+              <m:ctrlPr>
+                <w:rPr>
+                  <w:rFonts w:ascii="Cambria Math" w:eastAsiaTheme="minorEastAsia" w:hAnsi="Cambria Math"/>
+                  <w:i/>
+                </w:rPr>
+              </m:ctrlPr>
+            </m:e>
+          </m:d>
+        </m:oMath>
+      </m:oMathPara>
+    </w:p>
+    <w:p>
+      <w:pPr>
+        <w:pStyle w:val="ListParagraph"/>
+        <w:numPr>
+          <w:ilvl w:val="1"/>
+          <w:numId w:val="1"/>
+        </w:numPr>
+      </w:pPr>
+      <w:r>
+        <w:t>Writing</w:t>
+      </w:r>
+      <w:r>
+        <w:t xml:space="preserve"> a command that will jump to immediate</w:t>
+      </w:r>
+      <w:r>
+        <w:t xml:space="preserve"> </w:t>
+      </w:r>
+      <w:r>
+        <w:t>only if this immediate is greater than R3</w:t>
+      </w:r>
+      <w:r>
+        <w:t>:</w:t>
+      </w:r>
+      <w:r>
+        <w:br/>
+      </w:r>
+      <m:oMathPara>
+        <m:oMathParaPr>
+          <m:jc m:val="left"/>
+        </m:oMathParaPr>
+        <m:oMath>
+          <m:r>
+            <w:rPr>
+              <w:rFonts w:ascii="Cambria Math" w:hAnsi="Cambria Math"/>
+            </w:rPr>
+            <m:t>asm_cmd</m:t>
+          </m:r>
+          <m:d>
+            <m:dPr>
+              <m:ctrlPr>
+                <w:rPr>
+                  <w:rFonts w:ascii="Cambria Math" w:hAnsi="Cambria Math"/>
+                  <w:i/>
+                </w:rPr>
+              </m:ctrlPr>
+            </m:dPr>
+            <m:e>
+              <m:r>
+                <w:rPr>
+                  <w:rFonts w:ascii="Cambria Math" w:hAnsi="Cambria Math"/>
+                </w:rPr>
                 <m:t xml:space="preserve">JLT, </m:t>
               </m:r>
               <m:r>
@@ -474,6 +450,9 @@
                 <m:t xml:space="preserve"> </m:t>
               </m:r>
               <m:r>
+                <w:rPr>
+                  <w:rFonts w:ascii="Cambria Math" w:hAnsi="Cambria Math"/>
+                </w:rPr>
                 <m:t>&amp;</m:t>
               </m:r>
               <m:r>
@@ -559,6 +538,9 @@
             </m:e>
           </m:d>
           <m:r>
+            <m:rPr>
+              <m:sty m:val="p"/>
+            </m:rPr>
             <w:rPr>
               <w:rFonts w:eastAsiaTheme="minorEastAsia"/>
             </w:rPr>
@@ -632,13 +614,7 @@
                 <w:rPr>
                   <w:rFonts w:ascii="Cambria Math" w:hAnsi="Cambria Math"/>
                 </w:rPr>
-                <m:t>LHI</m:t>
-              </m:r>
-              <m:r>
-                <w:rPr>
-                  <w:rFonts w:ascii="Cambria Math" w:hAnsi="Cambria Math"/>
-                </w:rPr>
-                <m:t xml:space="preserve">, </m:t>
+                <m:t xml:space="preserve">LHI, </m:t>
               </m:r>
               <m:r>
                 <m:rPr>
@@ -653,31 +629,7 @@
                 <w:rPr>
                   <w:rFonts w:ascii="Cambria Math" w:eastAsiaTheme="minorEastAsia" w:hAnsi="Cambria Math"/>
                 </w:rPr>
-                <m:t>,</m:t>
-              </m:r>
-              <m:r>
-                <w:rPr>
-                  <w:rFonts w:ascii="Cambria Math" w:eastAsiaTheme="minorEastAsia" w:hAnsi="Cambria Math"/>
-                </w:rPr>
-                <m:t xml:space="preserve"> 0</m:t>
-              </m:r>
-              <m:r>
-                <w:rPr>
-                  <w:rFonts w:ascii="Cambria Math" w:eastAsiaTheme="minorEastAsia" w:hAnsi="Cambria Math"/>
-                </w:rPr>
-                <m:t xml:space="preserve">, </m:t>
-              </m:r>
-              <m:r>
-                <w:rPr>
-                  <w:rFonts w:ascii="Cambria Math" w:eastAsiaTheme="minorEastAsia" w:hAnsi="Cambria Math"/>
-                </w:rPr>
-                <m:t>0</m:t>
-              </m:r>
-              <m:r>
-                <w:rPr>
-                  <w:rFonts w:ascii="Cambria Math" w:eastAsiaTheme="minorEastAsia" w:hAnsi="Cambria Math"/>
-                </w:rPr>
-                <m:t xml:space="preserve">, </m:t>
+                <m:t xml:space="preserve">, 0, 0, </m:t>
               </m:r>
               <m:sSub>
                 <m:sSubPr>
@@ -717,13 +669,7 @@
             <w:rPr>
               <w:rFonts w:ascii="Cambria Math" w:eastAsiaTheme="minorEastAsia" w:hAnsi="Cambria Math"/>
             </w:rPr>
-            <m:t xml:space="preserve">                 </m:t>
-          </m:r>
-          <m:r>
-            <w:rPr>
-              <w:rFonts w:ascii="Cambria Math" w:eastAsiaTheme="minorEastAsia" w:hAnsi="Cambria Math"/>
-            </w:rPr>
-            <m:t xml:space="preserve"> </m:t>
+            <m:t xml:space="preserve">                  </m:t>
           </m:r>
           <m:r>
             <m:rPr>
@@ -764,13 +710,7 @@
             <w:rPr>
               <w:rFonts w:ascii="Cambria Math" w:eastAsiaTheme="minorEastAsia" w:hAnsi="Cambria Math"/>
             </w:rPr>
-            <m:t>[31:16]</m:t>
-          </m:r>
-          <m:r>
-            <w:rPr>
-              <w:rFonts w:ascii="Cambria Math" w:eastAsiaTheme="minorEastAsia" w:hAnsi="Cambria Math"/>
-            </w:rPr>
-            <m:t>=</m:t>
+            <m:t>[31:16]=</m:t>
           </m:r>
           <m:sSub>
             <m:sSubPr>
@@ -799,6 +739,9 @@
             </m:sub>
           </m:sSub>
           <m:r>
+            <m:rPr>
+              <m:sty m:val="p"/>
+            </m:rPr>
             <w:rPr>
               <w:rFonts w:eastAsiaTheme="minorEastAsia"/>
             </w:rPr>
@@ -896,15 +839,7 @@
             <w:rPr>
               <w:rFonts w:ascii="Cambria Math" w:eastAsiaTheme="minorEastAsia" w:hAnsi="Cambria Math"/>
             </w:rPr>
-            <m:t xml:space="preserve">       </m:t>
-          </m:r>
-          <w:bookmarkStart w:id="0" w:name="_GoBack"/>
-          <w:bookmarkEnd w:id="0"/>
-          <m:r>
-            <w:rPr>
-              <w:rFonts w:ascii="Cambria Math" w:eastAsiaTheme="minorEastAsia" w:hAnsi="Cambria Math"/>
-            </w:rPr>
-            <m:t xml:space="preserve">          </m:t>
+            <m:t xml:space="preserve">                 </m:t>
           </m:r>
           <m:r>
             <m:rPr>
@@ -945,13 +880,7 @@
             <w:rPr>
               <w:rFonts w:ascii="Cambria Math" w:eastAsiaTheme="minorEastAsia" w:hAnsi="Cambria Math"/>
             </w:rPr>
-            <m:t>=</m:t>
-          </m:r>
-          <m:r>
-            <w:rPr>
-              <w:rFonts w:ascii="Cambria Math" w:eastAsiaTheme="minorEastAsia" w:hAnsi="Cambria Math"/>
-            </w:rPr>
-            <m:t>Reg</m:t>
+            <m:t>=Reg</m:t>
           </m:r>
           <m:d>
             <m:dPr>
@@ -1001,13 +930,7 @@
                 <w:rPr>
                   <w:rFonts w:ascii="Cambria Math" w:eastAsiaTheme="minorEastAsia" w:hAnsi="Cambria Math"/>
                 </w:rPr>
-                <m:t>L</m:t>
-              </m:r>
-              <m:r>
-                <w:rPr>
-                  <w:rFonts w:ascii="Cambria Math" w:eastAsiaTheme="minorEastAsia" w:hAnsi="Cambria Math"/>
-                </w:rPr>
-                <m:t>SB</m:t>
+                <m:t>LSB</m:t>
               </m:r>
             </m:sub>
           </m:sSub>
@@ -1169,6 +1092,9 @@
         <w:br/>
       </w:r>
       <w:r>
+        <w:rPr>
+          <w:noProof/>
+        </w:rPr>
         <w:drawing>
           <wp:inline distT="0" distB="0" distL="0" distR="0" wp14:anchorId="190039D3" wp14:editId="6270B973">
             <wp:extent cx="5107106" cy="2011680"/>
@@ -1185,7 +1111,7 @@
                     <pic:cNvPicPr/>
                   </pic:nvPicPr>
                   <pic:blipFill rotWithShape="1">
-                    <a:blip r:embed="rId5"/>
+                    <a:blip r:embed="rId7"/>
                     <a:srcRect t="20952"/>
                     <a:stretch/>
                   </pic:blipFill>
@@ -1246,6 +1172,9 @@
         <w:br/>
       </w:r>
       <w:r>
+        <w:rPr>
+          <w:noProof/>
+        </w:rPr>
         <w:drawing>
           <wp:inline distT="0" distB="0" distL="0" distR="0" wp14:anchorId="3E0F1A19" wp14:editId="2148E0E2">
             <wp:extent cx="5106670" cy="2209800"/>
@@ -1262,7 +1191,7 @@
                     <pic:cNvPicPr/>
                   </pic:nvPicPr>
                   <pic:blipFill rotWithShape="1">
-                    <a:blip r:embed="rId6"/>
+                    <a:blip r:embed="rId8"/>
                     <a:srcRect l="867" t="-343" r="2346" b="687"/>
                     <a:stretch/>
                   </pic:blipFill>
@@ -1321,8 +1250,223 @@
           <w:numId w:val="1"/>
         </w:numPr>
       </w:pPr>
+      <w:r>
+        <w:t>Writing the assembly code</w:t>
+      </w:r>
+      <w:r>
+        <w:t xml:space="preserve"> for the multiplication program</w:t>
+      </w:r>
+      <w:r>
+        <w:t>:</w:t>
+      </w:r>
+      <w:r>
+        <w:br/>
+      </w:r>
+      <w:r>
+        <w:drawing>
+          <wp:inline distT="0" distB="0" distL="0" distR="0" wp14:anchorId="4FFDFDBA" wp14:editId="18EAE8F5">
+            <wp:extent cx="5242560" cy="1880870"/>
+            <wp:effectExtent l="0" t="0" r="0" b="5080"/>
+            <wp:docPr id="3" name="Picture 3"/>
+            <wp:cNvGraphicFramePr>
+              <a:graphicFrameLocks xmlns:a="http://schemas.openxmlformats.org/drawingml/2006/main" noChangeAspect="1"/>
+            </wp:cNvGraphicFramePr>
+            <a:graphic xmlns:a="http://schemas.openxmlformats.org/drawingml/2006/main">
+              <a:graphicData uri="http://schemas.openxmlformats.org/drawingml/2006/picture">
+                <pic:pic xmlns:pic="http://schemas.openxmlformats.org/drawingml/2006/picture">
+                  <pic:nvPicPr>
+                    <pic:cNvPr id="1" name=""/>
+                    <pic:cNvPicPr/>
+                  </pic:nvPicPr>
+                  <pic:blipFill rotWithShape="1">
+                    <a:blip r:embed="rId9"/>
+                    <a:srcRect l="-1" r="1140"/>
+                    <a:stretch/>
+                  </pic:blipFill>
+                  <pic:spPr bwMode="auto">
+                    <a:xfrm>
+                      <a:off x="0" y="0"/>
+                      <a:ext cx="5284671" cy="1895978"/>
+                    </a:xfrm>
+                    <a:prstGeom prst="rect">
+                      <a:avLst/>
+                    </a:prstGeom>
+                    <a:ln>
+                      <a:noFill/>
+                    </a:ln>
+                    <a:extLst>
+                      <a:ext uri="{53640926-AAD7-44D8-BBD7-CCE9431645EC}">
+                        <a14:shadowObscured xmlns:a14="http://schemas.microsoft.com/office/drawing/2010/main"/>
+                      </a:ext>
+                    </a:extLst>
+                  </pic:spPr>
+                </pic:pic>
+              </a:graphicData>
+            </a:graphic>
+          </wp:inline>
+        </w:drawing>
+      </w:r>
+    </w:p>
+    <w:p>
+      <w:pPr>
+        <w:rPr>
+          <w:b/>
+          <w:bCs/>
+        </w:rPr>
+      </w:pPr>
+      <w:r>
+        <w:rPr>
+          <w:b/>
+          <w:bCs/>
+        </w:rPr>
+        <w:br w:type="page"/>
+      </w:r>
+    </w:p>
+    <w:p>
+      <w:pPr>
+        <w:pStyle w:val="ListParagraph"/>
+        <w:numPr>
+          <w:ilvl w:val="0"/>
+          <w:numId w:val="1"/>
+        </w:numPr>
+        <w:rPr>
+          <w:b/>
+          <w:bCs/>
+        </w:rPr>
+      </w:pPr>
+      <w:r>
+        <w:rPr>
+          <w:b/>
+          <w:bCs/>
+        </w:rPr>
+        <w:lastRenderedPageBreak/>
+        <w:t>ISS simulator Testing #2</w:t>
+      </w:r>
+    </w:p>
+    <w:p>
+      <w:pPr>
+        <w:pStyle w:val="ListParagraph"/>
+        <w:numPr>
+          <w:ilvl w:val="1"/>
+          <w:numId w:val="1"/>
+        </w:numPr>
+      </w:pPr>
+      <w:r>
+        <w:t xml:space="preserve">Writing the assembly code for the </w:t>
+      </w:r>
+      <w:r>
+        <w:t>Fibonacci sequence</w:t>
+      </w:r>
+      <w:r>
+        <w:t xml:space="preserve"> </w:t>
+      </w:r>
+      <w:r>
+        <w:t>program:</w:t>
+      </w:r>
+      <w:r>
+        <w:rPr>
+          <w:noProof/>
+        </w:rPr>
+        <w:t xml:space="preserve"> </w:t>
+      </w:r>
+      <w:r>
+        <w:drawing>
+          <wp:inline distT="0" distB="0" distL="0" distR="0" wp14:anchorId="20EA5E8E" wp14:editId="455C820F">
+            <wp:extent cx="5319750" cy="2034540"/>
+            <wp:effectExtent l="0" t="0" r="0" b="3810"/>
+            <wp:docPr id="4" name="Picture 4"/>
+            <wp:cNvGraphicFramePr>
+              <a:graphicFrameLocks xmlns:a="http://schemas.openxmlformats.org/drawingml/2006/main" noChangeAspect="1"/>
+            </wp:cNvGraphicFramePr>
+            <a:graphic xmlns:a="http://schemas.openxmlformats.org/drawingml/2006/main">
+              <a:graphicData uri="http://schemas.openxmlformats.org/drawingml/2006/picture">
+                <pic:pic xmlns:pic="http://schemas.openxmlformats.org/drawingml/2006/picture">
+                  <pic:nvPicPr>
+                    <pic:cNvPr id="1" name=""/>
+                    <pic:cNvPicPr/>
+                  </pic:nvPicPr>
+                  <pic:blipFill>
+                    <a:blip r:embed="rId10"/>
+                    <a:stretch>
+                      <a:fillRect/>
+                    </a:stretch>
+                  </pic:blipFill>
+                  <pic:spPr>
+                    <a:xfrm>
+                      <a:off x="0" y="0"/>
+                      <a:ext cx="5350514" cy="2046306"/>
+                    </a:xfrm>
+                    <a:prstGeom prst="rect">
+                      <a:avLst/>
+                    </a:prstGeom>
+                  </pic:spPr>
+                </pic:pic>
+              </a:graphicData>
+            </a:graphic>
+          </wp:inline>
+        </w:drawing>
+      </w:r>
+    </w:p>
+    <w:p>
+      <w:pPr>
+        <w:pStyle w:val="ListParagraph"/>
+        <w:numPr>
+          <w:ilvl w:val="1"/>
+          <w:numId w:val="2"/>
+        </w:numPr>
+      </w:pPr>
+      <w:r>
+        <w:t>W</w:t>
+      </w:r>
+      <w:r>
+        <w:t xml:space="preserve">hat would happen if </w:t>
+      </w:r>
+      <w:r>
+        <w:t>we</w:t>
+      </w:r>
+      <w:r>
+        <w:t xml:space="preserve"> ran this program for the first 100</w:t>
+      </w:r>
+      <w:r>
+        <w:t xml:space="preserve"> elements?</w:t>
+      </w:r>
+      <w:r>
+        <w:br/>
+        <w:t xml:space="preserve">As we can see from the </w:t>
+      </w:r>
+      <w:proofErr w:type="spellStart"/>
+      <w:r>
+        <w:t>sram_out</w:t>
+      </w:r>
+      <w:proofErr w:type="spellEnd"/>
+      <w:r>
+        <w:t xml:space="preserve"> file, the last calculate number is 0x</w:t>
+      </w:r>
+      <w:r>
+        <w:t>06197ecb</w:t>
+      </w:r>
+      <w:r>
+        <w:t xml:space="preserve"> (</w:t>
+      </w:r>
+      <w:r>
+        <w:t>102334155</w:t>
+      </w:r>
+      <w:r>
+        <w:t xml:space="preserve">). Therefore, after add few additional elements (above 40) we will get an overflow </w:t>
+      </w:r>
+      <w:r>
+        <w:t>on the result register.</w:t>
+      </w:r>
+      <w:bookmarkStart w:id="0" w:name="_GoBack"/>
+      <w:bookmarkEnd w:id="0"/>
     </w:p>
     <w:sectPr>
+      <w:headerReference w:type="even" r:id="rId11"/>
+      <w:headerReference w:type="default" r:id="rId12"/>
+      <w:footerReference w:type="even" r:id="rId13"/>
+      <w:footerReference w:type="default" r:id="rId14"/>
+      <w:headerReference w:type="first" r:id="rId15"/>
+      <w:footerReference w:type="first" r:id="rId16"/>
       <w:pgSz w:w="12240" w:h="15840"/>
       <w:pgMar w:top="1440" w:right="1440" w:bottom="1440" w:left="1440" w:header="720" w:footer="720" w:gutter="0"/>
       <w:cols w:space="720"/>
@@ -1330,6 +1474,132 @@
     </w:sectPr>
   </w:body>
 </w:document>
+</file>
+
+<file path=word/endnotes.xml><?xml version="1.0" encoding="utf-8"?>
+<w:endnotes xmlns:wpc="http://schemas.microsoft.com/office/word/2010/wordprocessingCanvas" xmlns:cx="http://schemas.microsoft.com/office/drawing/2014/chartex" xmlns:cx1="http://schemas.microsoft.com/office/drawing/2015/9/8/chartex" xmlns:mc="http://schemas.openxmlformats.org/markup-compatibility/2006" xmlns:o="urn:schemas-microsoft-com:office:office" xmlns:r="http://schemas.openxmlformats.org/officeDocument/2006/relationships" xmlns:m="http://schemas.openxmlformats.org/officeDocument/2006/math" xmlns:v="urn:schemas-microsoft-com:vml" xmlns:wp14="http://schemas.microsoft.com/office/word/2010/wordprocessingDrawing" xmlns:wp="http://schemas.openxmlformats.org/drawingml/2006/wordprocessingDrawing" xmlns:w10="urn:schemas-microsoft-com:office:word" xmlns:w="http://schemas.openxmlformats.org/wordprocessingml/2006/main" xmlns:w14="http://schemas.microsoft.com/office/word/2010/wordml" xmlns:w15="http://schemas.microsoft.com/office/word/2012/wordml" xmlns:w16se="http://schemas.microsoft.com/office/word/2015/wordml/symex" xmlns:wpg="http://schemas.microsoft.com/office/word/2010/wordprocessingGroup" xmlns:wpi="http://schemas.microsoft.com/office/word/2010/wordprocessingInk" xmlns:wne="http://schemas.microsoft.com/office/word/2006/wordml" xmlns:wps="http://schemas.microsoft.com/office/word/2010/wordprocessingShape" mc:Ignorable="w14 w15 w16se wp14">
+  <w:endnote w:type="separator" w:id="-1">
+    <w:p>
+      <w:pPr>
+        <w:spacing w:after="0" w:line="240" w:lineRule="auto"/>
+      </w:pPr>
+      <w:r>
+        <w:separator/>
+      </w:r>
+    </w:p>
+  </w:endnote>
+  <w:endnote w:type="continuationSeparator" w:id="0">
+    <w:p>
+      <w:pPr>
+        <w:spacing w:after="0" w:line="240" w:lineRule="auto"/>
+      </w:pPr>
+      <w:r>
+        <w:continuationSeparator/>
+      </w:r>
+    </w:p>
+  </w:endnote>
+</w:endnotes>
+</file>
+
+<file path=word/footer1.xml><?xml version="1.0" encoding="utf-8"?>
+<w:ftr xmlns:wpc="http://schemas.microsoft.com/office/word/2010/wordprocessingCanvas" xmlns:cx="http://schemas.microsoft.com/office/drawing/2014/chartex" xmlns:cx1="http://schemas.microsoft.com/office/drawing/2015/9/8/chartex" xmlns:mc="http://schemas.openxmlformats.org/markup-compatibility/2006" xmlns:o="urn:schemas-microsoft-com:office:office" xmlns:r="http://schemas.openxmlformats.org/officeDocument/2006/relationships" xmlns:m="http://schemas.openxmlformats.org/officeDocument/2006/math" xmlns:v="urn:schemas-microsoft-com:vml" xmlns:wp14="http://schemas.microsoft.com/office/word/2010/wordprocessingDrawing" xmlns:wp="http://schemas.openxmlformats.org/drawingml/2006/wordprocessingDrawing" xmlns:w10="urn:schemas-microsoft-com:office:word" xmlns:w="http://schemas.openxmlformats.org/wordprocessingml/2006/main" xmlns:w14="http://schemas.microsoft.com/office/word/2010/wordml" xmlns:w15="http://schemas.microsoft.com/office/word/2012/wordml" xmlns:w16se="http://schemas.microsoft.com/office/word/2015/wordml/symex" xmlns:wpg="http://schemas.microsoft.com/office/word/2010/wordprocessingGroup" xmlns:wpi="http://schemas.microsoft.com/office/word/2010/wordprocessingInk" xmlns:wne="http://schemas.microsoft.com/office/word/2006/wordml" xmlns:wps="http://schemas.microsoft.com/office/word/2010/wordprocessingShape" mc:Ignorable="w14 w15 w16se wp14">
+  <w:p>
+    <w:pPr>
+      <w:pStyle w:val="Footer"/>
+    </w:pPr>
+  </w:p>
+</w:ftr>
+</file>
+
+<file path=word/footer2.xml><?xml version="1.0" encoding="utf-8"?>
+<w:ftr xmlns:wpc="http://schemas.microsoft.com/office/word/2010/wordprocessingCanvas" xmlns:cx="http://schemas.microsoft.com/office/drawing/2014/chartex" xmlns:cx1="http://schemas.microsoft.com/office/drawing/2015/9/8/chartex" xmlns:mc="http://schemas.openxmlformats.org/markup-compatibility/2006" xmlns:o="urn:schemas-microsoft-com:office:office" xmlns:r="http://schemas.openxmlformats.org/officeDocument/2006/relationships" xmlns:m="http://schemas.openxmlformats.org/officeDocument/2006/math" xmlns:v="urn:schemas-microsoft-com:vml" xmlns:wp14="http://schemas.microsoft.com/office/word/2010/wordprocessingDrawing" xmlns:wp="http://schemas.openxmlformats.org/drawingml/2006/wordprocessingDrawing" xmlns:w10="urn:schemas-microsoft-com:office:word" xmlns:w="http://schemas.openxmlformats.org/wordprocessingml/2006/main" xmlns:w14="http://schemas.microsoft.com/office/word/2010/wordml" xmlns:w15="http://schemas.microsoft.com/office/word/2012/wordml" xmlns:w16se="http://schemas.microsoft.com/office/word/2015/wordml/symex" xmlns:wpg="http://schemas.microsoft.com/office/word/2010/wordprocessingGroup" xmlns:wpi="http://schemas.microsoft.com/office/word/2010/wordprocessingInk" xmlns:wne="http://schemas.microsoft.com/office/word/2006/wordml" xmlns:wps="http://schemas.microsoft.com/office/word/2010/wordprocessingShape" mc:Ignorable="w14 w15 w16se wp14">
+  <w:p>
+    <w:pPr>
+      <w:pStyle w:val="Footer"/>
+    </w:pPr>
+  </w:p>
+</w:ftr>
+</file>
+
+<file path=word/footer3.xml><?xml version="1.0" encoding="utf-8"?>
+<w:ftr xmlns:wpc="http://schemas.microsoft.com/office/word/2010/wordprocessingCanvas" xmlns:cx="http://schemas.microsoft.com/office/drawing/2014/chartex" xmlns:cx1="http://schemas.microsoft.com/office/drawing/2015/9/8/chartex" xmlns:mc="http://schemas.openxmlformats.org/markup-compatibility/2006" xmlns:o="urn:schemas-microsoft-com:office:office" xmlns:r="http://schemas.openxmlformats.org/officeDocument/2006/relationships" xmlns:m="http://schemas.openxmlformats.org/officeDocument/2006/math" xmlns:v="urn:schemas-microsoft-com:vml" xmlns:wp14="http://schemas.microsoft.com/office/word/2010/wordprocessingDrawing" xmlns:wp="http://schemas.openxmlformats.org/drawingml/2006/wordprocessingDrawing" xmlns:w10="urn:schemas-microsoft-com:office:word" xmlns:w="http://schemas.openxmlformats.org/wordprocessingml/2006/main" xmlns:w14="http://schemas.microsoft.com/office/word/2010/wordml" xmlns:w15="http://schemas.microsoft.com/office/word/2012/wordml" xmlns:w16se="http://schemas.microsoft.com/office/word/2015/wordml/symex" xmlns:wpg="http://schemas.microsoft.com/office/word/2010/wordprocessingGroup" xmlns:wpi="http://schemas.microsoft.com/office/word/2010/wordprocessingInk" xmlns:wne="http://schemas.microsoft.com/office/word/2006/wordml" xmlns:wps="http://schemas.microsoft.com/office/word/2010/wordprocessingShape" mc:Ignorable="w14 w15 w16se wp14">
+  <w:p>
+    <w:pPr>
+      <w:pStyle w:val="Footer"/>
+    </w:pPr>
+  </w:p>
+</w:ftr>
+</file>
+
+<file path=word/footnotes.xml><?xml version="1.0" encoding="utf-8"?>
+<w:footnotes xmlns:wpc="http://schemas.microsoft.com/office/word/2010/wordprocessingCanvas" xmlns:cx="http://schemas.microsoft.com/office/drawing/2014/chartex" xmlns:cx1="http://schemas.microsoft.com/office/drawing/2015/9/8/chartex" xmlns:mc="http://schemas.openxmlformats.org/markup-compatibility/2006" xmlns:o="urn:schemas-microsoft-com:office:office" xmlns:r="http://schemas.openxmlformats.org/officeDocument/2006/relationships" xmlns:m="http://schemas.openxmlformats.org/officeDocument/2006/math" xmlns:v="urn:schemas-microsoft-com:vml" xmlns:wp14="http://schemas.microsoft.com/office/word/2010/wordprocessingDrawing" xmlns:wp="http://schemas.openxmlformats.org/drawingml/2006/wordprocessingDrawing" xmlns:w10="urn:schemas-microsoft-com:office:word" xmlns:w="http://schemas.openxmlformats.org/wordprocessingml/2006/main" xmlns:w14="http://schemas.microsoft.com/office/word/2010/wordml" xmlns:w15="http://schemas.microsoft.com/office/word/2012/wordml" xmlns:w16se="http://schemas.microsoft.com/office/word/2015/wordml/symex" xmlns:wpg="http://schemas.microsoft.com/office/word/2010/wordprocessingGroup" xmlns:wpi="http://schemas.microsoft.com/office/word/2010/wordprocessingInk" xmlns:wne="http://schemas.microsoft.com/office/word/2006/wordml" xmlns:wps="http://schemas.microsoft.com/office/word/2010/wordprocessingShape" mc:Ignorable="w14 w15 w16se wp14">
+  <w:footnote w:type="separator" w:id="-1">
+    <w:p>
+      <w:pPr>
+        <w:spacing w:after="0" w:line="240" w:lineRule="auto"/>
+      </w:pPr>
+      <w:r>
+        <w:separator/>
+      </w:r>
+    </w:p>
+  </w:footnote>
+  <w:footnote w:type="continuationSeparator" w:id="0">
+    <w:p>
+      <w:pPr>
+        <w:spacing w:after="0" w:line="240" w:lineRule="auto"/>
+      </w:pPr>
+      <w:r>
+        <w:continuationSeparator/>
+      </w:r>
+    </w:p>
+  </w:footnote>
+</w:footnotes>
+</file>
+
+<file path=word/header1.xml><?xml version="1.0" encoding="utf-8"?>
+<w:hdr xmlns:wpc="http://schemas.microsoft.com/office/word/2010/wordprocessingCanvas" xmlns:cx="http://schemas.microsoft.com/office/drawing/2014/chartex" xmlns:cx1="http://schemas.microsoft.com/office/drawing/2015/9/8/chartex" xmlns:mc="http://schemas.openxmlformats.org/markup-compatibility/2006" xmlns:o="urn:schemas-microsoft-com:office:office" xmlns:r="http://schemas.openxmlformats.org/officeDocument/2006/relationships" xmlns:m="http://schemas.openxmlformats.org/officeDocument/2006/math" xmlns:v="urn:schemas-microsoft-com:vml" xmlns:wp14="http://schemas.microsoft.com/office/word/2010/wordprocessingDrawing" xmlns:wp="http://schemas.openxmlformats.org/drawingml/2006/wordprocessingDrawing" xmlns:w10="urn:schemas-microsoft-com:office:word" xmlns:w="http://schemas.openxmlformats.org/wordprocessingml/2006/main" xmlns:w14="http://schemas.microsoft.com/office/word/2010/wordml" xmlns:w15="http://schemas.microsoft.com/office/word/2012/wordml" xmlns:w16se="http://schemas.microsoft.com/office/word/2015/wordml/symex" xmlns:wpg="http://schemas.microsoft.com/office/word/2010/wordprocessingGroup" xmlns:wpi="http://schemas.microsoft.com/office/word/2010/wordprocessingInk" xmlns:wne="http://schemas.microsoft.com/office/word/2006/wordml" xmlns:wps="http://schemas.microsoft.com/office/word/2010/wordprocessingShape" mc:Ignorable="w14 w15 w16se wp14">
+  <w:p>
+    <w:pPr>
+      <w:pStyle w:val="Header"/>
+    </w:pPr>
+  </w:p>
+</w:hdr>
+</file>
+
+<file path=word/header2.xml><?xml version="1.0" encoding="utf-8"?>
+<w:hdr xmlns:wpc="http://schemas.microsoft.com/office/word/2010/wordprocessingCanvas" xmlns:cx="http://schemas.microsoft.com/office/drawing/2014/chartex" xmlns:cx1="http://schemas.microsoft.com/office/drawing/2015/9/8/chartex" xmlns:mc="http://schemas.openxmlformats.org/markup-compatibility/2006" xmlns:o="urn:schemas-microsoft-com:office:office" xmlns:r="http://schemas.openxmlformats.org/officeDocument/2006/relationships" xmlns:m="http://schemas.openxmlformats.org/officeDocument/2006/math" xmlns:v="urn:schemas-microsoft-com:vml" xmlns:wp14="http://schemas.microsoft.com/office/word/2010/wordprocessingDrawing" xmlns:wp="http://schemas.openxmlformats.org/drawingml/2006/wordprocessingDrawing" xmlns:w10="urn:schemas-microsoft-com:office:word" xmlns:w="http://schemas.openxmlformats.org/wordprocessingml/2006/main" xmlns:w14="http://schemas.microsoft.com/office/word/2010/wordml" xmlns:w15="http://schemas.microsoft.com/office/word/2012/wordml" xmlns:w16se="http://schemas.microsoft.com/office/word/2015/wordml/symex" xmlns:wpg="http://schemas.microsoft.com/office/word/2010/wordprocessingGroup" xmlns:wpi="http://schemas.microsoft.com/office/word/2010/wordprocessingInk" xmlns:wne="http://schemas.microsoft.com/office/word/2006/wordml" xmlns:wps="http://schemas.microsoft.com/office/word/2010/wordprocessingShape" mc:Ignorable="w14 w15 w16se wp14">
+  <w:p>
+    <w:pPr>
+      <w:pStyle w:val="Header"/>
+    </w:pPr>
+    <w:r>
+      <w:t>Rony Kositsky – 205817893</w:t>
+    </w:r>
+  </w:p>
+  <w:p>
+    <w:pPr>
+      <w:pStyle w:val="Header"/>
+    </w:pPr>
+    <w:r>
+      <w:t>Ofir Guthman – 205577018</w:t>
+    </w:r>
+  </w:p>
+  <w:p>
+    <w:pPr>
+      <w:pStyle w:val="Header"/>
+    </w:pPr>
+  </w:p>
+</w:hdr>
+</file>
+
+<file path=word/header3.xml><?xml version="1.0" encoding="utf-8"?>
+<w:hdr xmlns:wpc="http://schemas.microsoft.com/office/word/2010/wordprocessingCanvas" xmlns:cx="http://schemas.microsoft.com/office/drawing/2014/chartex" xmlns:cx1="http://schemas.microsoft.com/office/drawing/2015/9/8/chartex" xmlns:mc="http://schemas.openxmlformats.org/markup-compatibility/2006" xmlns:o="urn:schemas-microsoft-com:office:office" xmlns:r="http://schemas.openxmlformats.org/officeDocument/2006/relationships" xmlns:m="http://schemas.openxmlformats.org/officeDocument/2006/math" xmlns:v="urn:schemas-microsoft-com:vml" xmlns:wp14="http://schemas.microsoft.com/office/word/2010/wordprocessingDrawing" xmlns:wp="http://schemas.openxmlformats.org/drawingml/2006/wordprocessingDrawing" xmlns:w10="urn:schemas-microsoft-com:office:word" xmlns:w="http://schemas.openxmlformats.org/wordprocessingml/2006/main" xmlns:w14="http://schemas.microsoft.com/office/word/2010/wordml" xmlns:w15="http://schemas.microsoft.com/office/word/2012/wordml" xmlns:w16se="http://schemas.microsoft.com/office/word/2015/wordml/symex" xmlns:wpg="http://schemas.microsoft.com/office/word/2010/wordprocessingGroup" xmlns:wpi="http://schemas.microsoft.com/office/word/2010/wordprocessingInk" xmlns:wne="http://schemas.microsoft.com/office/word/2006/wordml" xmlns:wps="http://schemas.microsoft.com/office/word/2010/wordprocessingShape" mc:Ignorable="w14 w15 w16se wp14">
+  <w:p>
+    <w:pPr>
+      <w:pStyle w:val="Header"/>
+    </w:pPr>
+  </w:p>
+</w:hdr>
 </file>
 
 <file path=word/numbering.xml><?xml version="1.0" encoding="utf-8"?>
@@ -1423,8 +1693,124 @@
       </w:pPr>
     </w:lvl>
   </w:abstractNum>
+  <w:abstractNum w:abstractNumId="1" w15:restartNumberingAfterBreak="0">
+    <w:nsid w:val="51EC0FBB"/>
+    <w:multiLevelType w:val="multilevel"/>
+    <w:tmpl w:val="A650E108"/>
+    <w:lvl w:ilvl="0">
+      <w:start w:val="4"/>
+      <w:numFmt w:val="decimal"/>
+      <w:lvlText w:val="%1."/>
+      <w:lvlJc w:val="left"/>
+      <w:pPr>
+        <w:ind w:left="360" w:hanging="360"/>
+      </w:pPr>
+      <w:rPr>
+        <w:rFonts w:hint="default"/>
+      </w:rPr>
+    </w:lvl>
+    <w:lvl w:ilvl="1">
+      <w:start w:val="3"/>
+      <w:numFmt w:val="decimal"/>
+      <w:lvlText w:val="%1.%2."/>
+      <w:lvlJc w:val="left"/>
+      <w:pPr>
+        <w:ind w:left="792" w:hanging="432"/>
+      </w:pPr>
+      <w:rPr>
+        <w:rFonts w:hint="default"/>
+      </w:rPr>
+    </w:lvl>
+    <w:lvl w:ilvl="2">
+      <w:start w:val="1"/>
+      <w:numFmt w:val="decimal"/>
+      <w:lvlText w:val="%1.%2.%3."/>
+      <w:lvlJc w:val="left"/>
+      <w:pPr>
+        <w:ind w:left="1224" w:hanging="504"/>
+      </w:pPr>
+      <w:rPr>
+        <w:rFonts w:hint="default"/>
+      </w:rPr>
+    </w:lvl>
+    <w:lvl w:ilvl="3">
+      <w:start w:val="1"/>
+      <w:numFmt w:val="decimal"/>
+      <w:lvlText w:val="%1.%2.%3.%4."/>
+      <w:lvlJc w:val="left"/>
+      <w:pPr>
+        <w:ind w:left="1728" w:hanging="648"/>
+      </w:pPr>
+      <w:rPr>
+        <w:rFonts w:hint="default"/>
+      </w:rPr>
+    </w:lvl>
+    <w:lvl w:ilvl="4">
+      <w:start w:val="1"/>
+      <w:numFmt w:val="decimal"/>
+      <w:lvlText w:val="%1.%2.%3.%4.%5."/>
+      <w:lvlJc w:val="left"/>
+      <w:pPr>
+        <w:ind w:left="2232" w:hanging="792"/>
+      </w:pPr>
+      <w:rPr>
+        <w:rFonts w:hint="default"/>
+      </w:rPr>
+    </w:lvl>
+    <w:lvl w:ilvl="5">
+      <w:start w:val="1"/>
+      <w:numFmt w:val="decimal"/>
+      <w:lvlText w:val="%1.%2.%3.%4.%5.%6."/>
+      <w:lvlJc w:val="left"/>
+      <w:pPr>
+        <w:ind w:left="2736" w:hanging="936"/>
+      </w:pPr>
+      <w:rPr>
+        <w:rFonts w:hint="default"/>
+      </w:rPr>
+    </w:lvl>
+    <w:lvl w:ilvl="6">
+      <w:start w:val="1"/>
+      <w:numFmt w:val="decimal"/>
+      <w:lvlText w:val="%1.%2.%3.%4.%5.%6.%7."/>
+      <w:lvlJc w:val="left"/>
+      <w:pPr>
+        <w:ind w:left="3240" w:hanging="1080"/>
+      </w:pPr>
+      <w:rPr>
+        <w:rFonts w:hint="default"/>
+      </w:rPr>
+    </w:lvl>
+    <w:lvl w:ilvl="7">
+      <w:start w:val="1"/>
+      <w:numFmt w:val="decimal"/>
+      <w:lvlText w:val="%1.%2.%3.%4.%5.%6.%7.%8."/>
+      <w:lvlJc w:val="left"/>
+      <w:pPr>
+        <w:ind w:left="3744" w:hanging="1224"/>
+      </w:pPr>
+      <w:rPr>
+        <w:rFonts w:hint="default"/>
+      </w:rPr>
+    </w:lvl>
+    <w:lvl w:ilvl="8">
+      <w:start w:val="1"/>
+      <w:numFmt w:val="decimal"/>
+      <w:lvlText w:val="%1.%2.%3.%4.%5.%6.%7.%8.%9."/>
+      <w:lvlJc w:val="left"/>
+      <w:pPr>
+        <w:ind w:left="4320" w:hanging="1440"/>
+      </w:pPr>
+      <w:rPr>
+        <w:rFonts w:hint="default"/>
+      </w:rPr>
+    </w:lvl>
+  </w:abstractNum>
   <w:num w:numId="1">
     <w:abstractNumId w:val="0"/>
+  </w:num>
+  <w:num w:numId="2">
+    <w:abstractNumId w:val="1"/>
   </w:num>
 </w:numbering>
 </file>
@@ -1871,6 +2257,50 @@
       <w:color w:val="808080"/>
     </w:rPr>
   </w:style>
+  <w:style w:type="paragraph" w:styleId="Header">
+    <w:name w:val="header"/>
+    <w:basedOn w:val="Normal"/>
+    <w:link w:val="HeaderChar"/>
+    <w:uiPriority w:val="99"/>
+    <w:unhideWhenUsed/>
+    <w:rsid w:val="00E91F91"/>
+    <w:pPr>
+      <w:tabs>
+        <w:tab w:val="center" w:pos="4680"/>
+        <w:tab w:val="right" w:pos="9360"/>
+      </w:tabs>
+      <w:spacing w:after="0" w:line="240" w:lineRule="auto"/>
+    </w:pPr>
+  </w:style>
+  <w:style w:type="character" w:customStyle="1" w:styleId="HeaderChar">
+    <w:name w:val="Header Char"/>
+    <w:basedOn w:val="DefaultParagraphFont"/>
+    <w:link w:val="Header"/>
+    <w:uiPriority w:val="99"/>
+    <w:rsid w:val="00E91F91"/>
+  </w:style>
+  <w:style w:type="paragraph" w:styleId="Footer">
+    <w:name w:val="footer"/>
+    <w:basedOn w:val="Normal"/>
+    <w:link w:val="FooterChar"/>
+    <w:uiPriority w:val="99"/>
+    <w:unhideWhenUsed/>
+    <w:rsid w:val="00E91F91"/>
+    <w:pPr>
+      <w:tabs>
+        <w:tab w:val="center" w:pos="4680"/>
+        <w:tab w:val="right" w:pos="9360"/>
+      </w:tabs>
+      <w:spacing w:after="0" w:line="240" w:lineRule="auto"/>
+    </w:pPr>
+  </w:style>
+  <w:style w:type="character" w:customStyle="1" w:styleId="FooterChar">
+    <w:name w:val="Footer Char"/>
+    <w:basedOn w:val="DefaultParagraphFont"/>
+    <w:link w:val="Footer"/>
+    <w:uiPriority w:val="99"/>
+    <w:rsid w:val="00E91F91"/>
+  </w:style>
 </w:styles>
 </file>
 

</xml_diff>